<commit_message>
updates on notes and class 3 slides
</commit_message>
<xml_diff>
--- a/Class 3 notes.docx
+++ b/Class 3 notes.docx
@@ -230,7 +230,15 @@
         </w:numPr>
       </w:pPr>
       <w:r>
-        <w:t>Auto inheritance e.g. font-family or color</w:t>
+        <w:t xml:space="preserve">Auto inheritance </w:t>
+      </w:r>
+      <w:r>
+        <w:t xml:space="preserve">usually those related to text </w:t>
+      </w:r>
+      <w:bookmarkStart w:id="0" w:name="_GoBack"/>
+      <w:bookmarkEnd w:id="0"/>
+      <w:r>
+        <w:t>e.g. font-family or color</w:t>
       </w:r>
     </w:p>
     <w:p>
@@ -1012,13 +1020,8 @@
         </w:numPr>
       </w:pPr>
       <w:r>
-        <w:t xml:space="preserve">Relative – The element is moved in relation to </w:t>
-      </w:r>
-      <w:r>
-        <w:t>where it would have been in the normal flow.</w:t>
-      </w:r>
-      <w:bookmarkStart w:id="0" w:name="_GoBack"/>
-      <w:bookmarkEnd w:id="0"/>
+        <w:t>Relative – The element is moved in relation to where it would have been in the normal flow.</w:t>
+      </w:r>
     </w:p>
     <w:p>
       <w:pPr>
@@ -3216,6 +3219,7 @@
   <w:style w:type="character" w:default="1" w:styleId="DefaultParagraphFont">
     <w:name w:val="Default Paragraph Font"/>
     <w:uiPriority w:val="1"/>
+    <w:semiHidden/>
     <w:unhideWhenUsed/>
   </w:style>
   <w:style w:type="table" w:default="1" w:styleId="TableNormal">
@@ -3450,6 +3454,7 @@
   <w:style w:type="character" w:default="1" w:styleId="DefaultParagraphFont">
     <w:name w:val="Default Paragraph Font"/>
     <w:uiPriority w:val="1"/>
+    <w:semiHidden/>
     <w:unhideWhenUsed/>
   </w:style>
   <w:style w:type="table" w:default="1" w:styleId="TableNormal">

</xml_diff>